<commit_message>
simket - fix order kab pada menu & show all kegiatan in detail kabupaten page
</commit_message>
<xml_diff>
--- a/SIMKET Developer Documentation.docx
+++ b/SIMKET Developer Documentation.docx
@@ -173,8 +173,6 @@
       <w:r>
         <w:t>.</w:t>
       </w:r>
-      <w:bookmarkStart w:id="0" w:name="_GoBack"/>
-      <w:bookmarkEnd w:id="0"/>
     </w:p>
     <w:p>
       <w:pPr>
@@ -191,9 +189,84 @@
     <w:p>
       <w:pPr>
         <w:ind w:left="720"/>
+        <w:rPr>
+          <w:lang w:val="en-US"/>
+        </w:rPr>
       </w:pPr>
       <w:r>
         <w:t>User ini bertugas untuk mengisi data progress pengiriman dokumen dalam setiap kegiatan.</w:t>
+      </w:r>
+    </w:p>
+    <w:p>
+      <w:pPr>
+        <w:ind w:left="720"/>
+        <w:rPr>
+          <w:lang w:val="en-US"/>
+        </w:rPr>
+      </w:pPr>
+    </w:p>
+    <w:p>
+      <w:pPr>
+        <w:ind w:left="720"/>
+        <w:rPr>
+          <w:lang w:val="en-US"/>
+        </w:rPr>
+      </w:pPr>
+    </w:p>
+    <w:p>
+      <w:pPr>
+        <w:ind w:left="720"/>
+        <w:rPr>
+          <w:lang w:val="en-US"/>
+        </w:rPr>
+      </w:pPr>
+    </w:p>
+    <w:p>
+      <w:pPr>
+        <w:ind w:left="720"/>
+        <w:rPr>
+          <w:lang w:val="en-US"/>
+        </w:rPr>
+      </w:pPr>
+      <w:bookmarkStart w:id="0" w:name="_GoBack"/>
+      <w:bookmarkEnd w:id="0"/>
+    </w:p>
+    <w:p>
+      <w:pPr>
+        <w:ind w:left="90"/>
+        <w:rPr>
+          <w:lang w:val="en-US"/>
+        </w:rPr>
+      </w:pPr>
+      <w:r>
+        <w:rPr>
+          <w:lang w:val="en-US"/>
+        </w:rPr>
+        <w:lastRenderedPageBreak/>
+        <w:t>QUERY FOR DELETE TRIVIAL TABLE</w:t>
+      </w:r>
+    </w:p>
+    <w:p>
+      <w:pPr>
+        <w:ind w:left="90"/>
+        <w:rPr>
+          <w:lang w:val="en-US"/>
+        </w:rPr>
+      </w:pPr>
+    </w:p>
+    <w:p>
+      <w:pPr>
+        <w:ind w:left="90"/>
+        <w:rPr>
+          <w:lang w:val="en-US"/>
+        </w:rPr>
+      </w:pPr>
+      <w:r>
+        <w:rPr>
+          <w:rStyle w:val="HTMLCode"/>
+          <w:rFonts w:eastAsiaTheme="minorHAnsi"/>
+        </w:rPr>
+        <w:t>DROP TABLE `1600ipds_artiofusioncharts`, `1600ipds_artiofusioncharts_category`, `1600ipds_artiofusioncharts_dataset`, `1600ipds_artiofusioncharts_set`, `1600ipds_artiofusioncharts_single`, `1600ipds_artiofusioncharts_trendlines`, `1600ipds_banner`, `1600ipds_bannerclient`, `1600ipds_bannertrack`, `1600ipds_categories`, `1600ipds_components`, `1600ipds_contact_details`, `1600ipds_content`, `1600ipds_content_frontpage`, `1600ipds_content_rating`, `1600ipds_core_acl_aro`, `1600ipds_core_acl_aro_groups`, `1600ipds_core_acl_aro_map`, `1600ipds_core_acl_aro_sections`, `1600ipds_core_acl_groups_aro_map`, `1600ipds_core_log_items`, `1600ipds_core_log_searches`, `1600ipds_djimageslider`, `1600ipds_groups`, `1600ipds_k2_attachments`, `1600ipds_k2_categories`, `1600ipds_k2_comments`, `1600ipds_k2_extra_fields`, `1600ipds_k2_extra_fields_groups`, `1600ipds_k2_items`, `1600ipds_k2_rating`, `1600ipds_k2_tags`, `1600ipds_k2_tags_xref`, `1600ipds_k2_users`, `1600ipds_k2_user_groups`, `1600ipds_menu`, `1600ipds_menu_types`, `1600ipds_messages`, `1600ipds_messages_cfg`, `1600ipds_migration_backlinks`, `1600ipds_modules`, `1600ipds_modules_menu`, `1600ipds_newsfeeds`, `1600ipds_plugins`, `1600ipds_polls`, `1600ipds_poll_data`, `1600ipds_poll_date`, `1600ipds_poll_menu`, `1600ipds_sections`, `1600ipds_session`, `1600ipds_stats_agents`, `1600ipds_templates_menu`, `1600ipds_users`, `1600ipds_vvcounter_logs`, `1600ipds_weblinks`, `1600ipds_wf_profiles`, `1600ipds_xmap`, `1600ipds_xmap_ext`, `1600ipds_xmap_items`, `1600ipds_xmap_sitemap`;</w:t>
       </w:r>
     </w:p>
     <w:sectPr>
@@ -685,6 +758,19 @@
       <w:contextualSpacing/>
     </w:pPr>
   </w:style>
+  <w:style w:type="character" w:styleId="HTMLCode">
+    <w:name w:val="HTML Code"/>
+    <w:basedOn w:val="DefaultParagraphFont"/>
+    <w:uiPriority w:val="99"/>
+    <w:semiHidden/>
+    <w:unhideWhenUsed/>
+    <w:rsid w:val="006B3E37"/>
+    <w:rPr>
+      <w:rFonts w:ascii="Courier New" w:eastAsia="Times New Roman" w:hAnsi="Courier New" w:cs="Courier New"/>
+      <w:sz w:val="20"/>
+      <w:szCs w:val="20"/>
+    </w:rPr>
+  </w:style>
 </w:styles>
 </file>
 
@@ -885,6 +971,19 @@
       <w:ind w:left="720"/>
       <w:contextualSpacing/>
     </w:pPr>
+  </w:style>
+  <w:style w:type="character" w:styleId="HTMLCode">
+    <w:name w:val="HTML Code"/>
+    <w:basedOn w:val="DefaultParagraphFont"/>
+    <w:uiPriority w:val="99"/>
+    <w:semiHidden/>
+    <w:unhideWhenUsed/>
+    <w:rsid w:val="006B3E37"/>
+    <w:rPr>
+      <w:rFonts w:ascii="Courier New" w:eastAsia="Times New Roman" w:hAnsi="Courier New" w:cs="Courier New"/>
+      <w:sz w:val="20"/>
+      <w:szCs w:val="20"/>
+    </w:rPr>
   </w:style>
 </w:styles>
 </file>

</xml_diff>